<commit_message>
Updated 29 April 1
</commit_message>
<xml_diff>
--- a/references.docx
+++ b/references.docx
@@ -33,6 +33,88 @@
         <w:t>https://answers.unrealengine.com/questions/446094/open-door-after-pressed-in-a-correct-way-buttons.html</w:t>
       </w:r>
     </w:p>
+    <w:p>
+      <w:r>
+        <w:t>https://incompetech.com/music/royalty-free/music.html</w:t>
+      </w:r>
+    </w:p>
+    <w:p>
+      <w:r>
+        <w:t>https://www.youtube.com/watch?v=XF9IHq8p3AI&amp;feature=youtu.be</w:t>
+      </w:r>
+      <w:r>
+        <w:t xml:space="preserve"> - </w:t>
+      </w:r>
+      <w:r>
+        <w:rPr>
+          <w:rFonts w:ascii="Arial" w:hAnsi="Arial" w:cs="Arial"/>
+          <w:b/>
+          <w:bCs/>
+          <w:color w:val="000000"/>
+          <w:sz w:val="15"/>
+          <w:szCs w:val="15"/>
+          <w:shd w:val="clear" w:color="auto" w:fill="FFFFFF"/>
+        </w:rPr>
+        <w:t>"Dreams Become Real" Kevin MacLeod (incompetech.com)</w:t>
+      </w:r>
+      <w:r>
+        <w:rPr>
+          <w:rFonts w:ascii="Arial" w:hAnsi="Arial" w:cs="Arial"/>
+          <w:b/>
+          <w:bCs/>
+          <w:color w:val="000000"/>
+          <w:sz w:val="15"/>
+          <w:szCs w:val="15"/>
+        </w:rPr>
+        <w:br/>
+      </w:r>
+      <w:r>
+        <w:rPr>
+          <w:rFonts w:ascii="Arial" w:hAnsi="Arial" w:cs="Arial"/>
+          <w:b/>
+          <w:bCs/>
+          <w:color w:val="000000"/>
+          <w:sz w:val="15"/>
+          <w:szCs w:val="15"/>
+          <w:shd w:val="clear" w:color="auto" w:fill="FFFFFF"/>
+        </w:rPr>
+        <w:t>Licensed under Creative Commons: By Attribution 3.0 License</w:t>
+      </w:r>
+      <w:r>
+        <w:rPr>
+          <w:rFonts w:ascii="Arial" w:hAnsi="Arial" w:cs="Arial"/>
+          <w:b/>
+          <w:bCs/>
+          <w:color w:val="000000"/>
+          <w:sz w:val="15"/>
+          <w:szCs w:val="15"/>
+        </w:rPr>
+        <w:br/>
+      </w:r>
+      <w:r>
+        <w:rPr>
+          <w:rFonts w:ascii="Arial" w:hAnsi="Arial" w:cs="Arial"/>
+          <w:b/>
+          <w:bCs/>
+          <w:color w:val="000000"/>
+          <w:sz w:val="15"/>
+          <w:szCs w:val="15"/>
+          <w:shd w:val="clear" w:color="auto" w:fill="FFFFFF"/>
+        </w:rPr>
+        <w:t>http://creativecommons.org/licenses/by/3.0/</w:t>
+      </w:r>
+    </w:p>
+    <w:p>
+      <w:r>
+        <w:t>https://www.youtube.com/watch?v=u1iwQBwafNI</w:t>
+      </w:r>
+    </w:p>
+    <w:p>
+      <w:r>
+        <w:t>http://sfbgames.com/chiptone/</w:t>
+      </w:r>
+    </w:p>
+    <w:p/>
     <w:p/>
     <w:sectPr>
       <w:pgSz w:w="11906" w:h="16838"/>

</xml_diff>